<commit_message>
Agrega informe .docx a root.
</commit_message>
<xml_diff>
--- a/TP Integrador.docx
+++ b/TP Integrador.docx
@@ -2021,14 +2021,7 @@
         <w:rPr>
           <w:lang w:bidi="es-ES"/>
         </w:rPr>
-        <w:t xml:space="preserve"> y son traducidas a </w:t>
-      </w:r>
-      <w:proofErr w:type="gramStart"/>
-      <w:r>
-        <w:rPr>
-          <w:lang w:bidi="es-ES"/>
-        </w:rPr>
-        <w:t xml:space="preserve">archivos </w:t>
+        <w:t xml:space="preserve"> y son traducidas a archivos </w:t>
       </w:r>
       <w:r>
         <w:rPr>
@@ -2044,7 +2037,6 @@
         <w:t>fxml</w:t>
       </w:r>
       <w:proofErr w:type="spellEnd"/>
-      <w:proofErr w:type="gramEnd"/>
       <w:r>
         <w:rPr>
           <w:lang w:bidi="es-ES"/>
@@ -2183,14 +2175,7 @@
         <w:rPr>
           <w:lang w:bidi="es-ES"/>
         </w:rPr>
-        <w:t xml:space="preserve"> La más grande función que presenta esta herramienta es la de generar vistas complejas en </w:t>
-      </w:r>
-      <w:proofErr w:type="gramStart"/>
-      <w:r>
-        <w:rPr>
-          <w:lang w:bidi="es-ES"/>
-        </w:rPr>
-        <w:t>formato .</w:t>
+        <w:t xml:space="preserve"> La más grande función que presenta esta herramienta es la de generar vistas complejas en formato .</w:t>
       </w:r>
       <w:proofErr w:type="spellStart"/>
       <w:r>
@@ -2200,7 +2185,6 @@
         <w:t>fmxl</w:t>
       </w:r>
       <w:proofErr w:type="spellEnd"/>
-      <w:proofErr w:type="gramEnd"/>
       <w:r>
         <w:rPr>
           <w:lang w:bidi="es-ES"/>
@@ -2568,21 +2552,7 @@
         <w:rPr>
           <w:lang w:bidi="es-ES"/>
         </w:rPr>
-        <w:t xml:space="preserve"> A </w:t>
-      </w:r>
-      <w:proofErr w:type="gramStart"/>
-      <w:r>
-        <w:rPr>
-          <w:lang w:bidi="es-ES"/>
-        </w:rPr>
-        <w:t>continuación</w:t>
-      </w:r>
-      <w:proofErr w:type="gramEnd"/>
-      <w:r>
-        <w:rPr>
-          <w:lang w:bidi="es-ES"/>
-        </w:rPr>
-        <w:t xml:space="preserve"> podemos observar un la línea de tiempo de nuestro repositorio y los </w:t>
+        <w:t xml:space="preserve"> A continuación podemos observar un la línea de tiempo de nuestro repositorio y los </w:t>
       </w:r>
       <w:proofErr w:type="spellStart"/>
       <w:r>
@@ -2625,14 +2595,30 @@
           <w:noProof/>
           <w:lang w:bidi="es-ES"/>
         </w:rPr>
+        <w:br w:type="page"/>
+      </w:r>
+    </w:p>
+    <w:p>
+      <w:pPr>
+        <w:rPr>
+          <w:noProof/>
+          <w:lang w:bidi="es-ES"/>
+        </w:rPr>
+      </w:pPr>
+      <w:r>
+        <w:rPr>
+          <w:noProof/>
+          <w:lang w:bidi="es-ES"/>
+        </w:rPr>
+        <w:lastRenderedPageBreak/>
         <w:drawing>
-          <wp:anchor distT="0" distB="0" distL="114300" distR="114300" simplePos="0" relativeHeight="251658240" behindDoc="0" locked="0" layoutInCell="1" allowOverlap="1" wp14:anchorId="4C545216" wp14:editId="3262DAD4">
+          <wp:anchor distT="0" distB="0" distL="114300" distR="114300" simplePos="0" relativeHeight="251658240" behindDoc="0" locked="0" layoutInCell="1" allowOverlap="1" wp14:anchorId="4C545216" wp14:editId="1BA31DAB">
             <wp:simplePos x="0" y="0"/>
             <wp:positionH relativeFrom="column">
-              <wp:posOffset>723899</wp:posOffset>
+              <wp:posOffset>542290</wp:posOffset>
             </wp:positionH>
             <wp:positionV relativeFrom="paragraph">
-              <wp:posOffset>-895350</wp:posOffset>
+              <wp:posOffset>-867410</wp:posOffset>
             </wp:positionV>
             <wp:extent cx="4448175" cy="10661862"/>
             <wp:effectExtent l="0" t="0" r="0" b="6350"/>
@@ -2666,7 +2652,7 @@
                   <pic:spPr bwMode="auto">
                     <a:xfrm>
                       <a:off x="0" y="0"/>
-                      <a:ext cx="4452433" cy="10672068"/>
+                      <a:ext cx="4448175" cy="10661862"/>
                     </a:xfrm>
                     <a:prstGeom prst="rect">
                       <a:avLst/>
@@ -2698,6 +2684,14 @@
     </w:p>
     <w:p>
       <w:pPr>
+        <w:rPr>
+          <w:noProof/>
+          <w:lang w:bidi="es-ES"/>
+        </w:rPr>
+      </w:pPr>
+    </w:p>
+    <w:p>
+      <w:pPr>
         <w:pStyle w:val="Ttulo1"/>
         <w:rPr>
           <w:lang w:bidi="es-ES"/>
@@ -2708,7 +2702,6 @@
         <w:rPr>
           <w:lang w:bidi="es-ES"/>
         </w:rPr>
-        <w:lastRenderedPageBreak/>
         <w:t xml:space="preserve">Flujo de </w:t>
       </w:r>
       <w:proofErr w:type="spellStart"/>
@@ -2757,21 +2750,7 @@
         <w:rPr>
           <w:lang w:bidi="es-ES"/>
         </w:rPr>
-        <w:t xml:space="preserve">. A </w:t>
-      </w:r>
-      <w:proofErr w:type="gramStart"/>
-      <w:r>
-        <w:rPr>
-          <w:lang w:bidi="es-ES"/>
-        </w:rPr>
-        <w:t>continuación</w:t>
-      </w:r>
-      <w:proofErr w:type="gramEnd"/>
-      <w:r>
-        <w:rPr>
-          <w:lang w:bidi="es-ES"/>
-        </w:rPr>
-        <w:t xml:space="preserve"> podemos ver un diagrama de flujo de los </w:t>
+        <w:t xml:space="preserve">. A continuación podemos ver un diagrama de flujo de los </w:t>
       </w:r>
       <w:proofErr w:type="spellStart"/>
       <w:r>
@@ -2991,16 +2970,6 @@
           <w:t>https://lucid.app/lucidchart/d9530737-32ad-40b4-b95b-aaeeeacc5233/edit?invitationId=inv_90b807dd-4810-4f96-a2fb-f541d0ef2781</w:t>
         </w:r>
       </w:hyperlink>
-    </w:p>
-    <w:p>
-      <w:pPr>
-        <w:ind w:firstLine="0"/>
-        <w:rPr>
-          <w:sz w:val="16"/>
-          <w:szCs w:val="16"/>
-          <w:lang w:bidi="es-ES"/>
-        </w:rPr>
-      </w:pPr>
     </w:p>
     <w:bookmarkStart w:id="15" w:name="_Toc170038574" w:displacedByCustomXml="next"/>
     <w:sdt>
@@ -6884,9 +6853,11 @@
   <w:rsids>
     <w:rsidRoot w:val="00B43682"/>
     <w:rsid w:val="001C4212"/>
+    <w:rsid w:val="005E7F45"/>
     <w:rsid w:val="006D0520"/>
     <w:rsid w:val="00B43682"/>
     <w:rsid w:val="00D26630"/>
+    <w:rsid w:val="00DC232B"/>
     <w:rsid w:val="00FF1C0C"/>
   </w:rsids>
   <m:mathPr>

</xml_diff>